<commit_message>
changed wording from serial port to VEXPro ports
</commit_message>
<xml_diff>
--- a/Deliverables/Iteration 1/Iteration Report/IterationOneReport.docx
+++ b/Deliverables/Iteration 1/Iteration Report/IterationOneReport.docx
@@ -1,6 +1,6 @@
 
 <file path=word/document.xml><?xml version="1.0" encoding="utf-8"?>
-<w:document xmlns:wpc="http://schemas.microsoft.com/office/word/2010/wordprocessingCanvas" xmlns:mc="http://schemas.openxmlformats.org/markup-compatibility/2006" xmlns:o="urn:schemas-microsoft-com:office:office" xmlns:r="http://schemas.openxmlformats.org/officeDocument/2006/relationships" xmlns:m="http://schemas.openxmlformats.org/officeDocument/2006/math" xmlns:v="urn:schemas-microsoft-com:vml" xmlns:wp14="http://schemas.microsoft.com/office/word/2010/wordprocessingDrawing" xmlns:wp="http://schemas.openxmlformats.org/drawingml/2006/wordprocessingDrawing" xmlns:w10="urn:schemas-microsoft-com:office:word" xmlns:w="http://schemas.openxmlformats.org/wordprocessingml/2006/main" xmlns:w14="http://schemas.microsoft.com/office/word/2010/wordml" xmlns:wpg="http://schemas.microsoft.com/office/word/2010/wordprocessingGroup" xmlns:wpi="http://schemas.microsoft.com/office/word/2010/wordprocessingInk" xmlns:wne="http://schemas.microsoft.com/office/word/2006/wordml" xmlns:wps="http://schemas.microsoft.com/office/word/2010/wordprocessingShape" mc:Ignorable="w14 wp14">
+<w:document xmlns:wpc="http://schemas.microsoft.com/office/word/2010/wordprocessingCanvas" xmlns:mo="http://schemas.microsoft.com/office/mac/office/2008/main" xmlns:mc="http://schemas.openxmlformats.org/markup-compatibility/2006" xmlns:mv="urn:schemas-microsoft-com:mac:vml" xmlns:o="urn:schemas-microsoft-com:office:office" xmlns:r="http://schemas.openxmlformats.org/officeDocument/2006/relationships" xmlns:m="http://schemas.openxmlformats.org/officeDocument/2006/math" xmlns:v="urn:schemas-microsoft-com:vml" xmlns:wp14="http://schemas.microsoft.com/office/word/2010/wordprocessingDrawing" xmlns:wp="http://schemas.openxmlformats.org/drawingml/2006/wordprocessingDrawing" xmlns:w10="urn:schemas-microsoft-com:office:word" xmlns:w="http://schemas.openxmlformats.org/wordprocessingml/2006/main" xmlns:w14="http://schemas.microsoft.com/office/word/2010/wordml" xmlns:wpg="http://schemas.microsoft.com/office/word/2010/wordprocessingGroup" xmlns:wpi="http://schemas.microsoft.com/office/word/2010/wordprocessingInk" xmlns:wne="http://schemas.microsoft.com/office/word/2006/wordml" xmlns:wps="http://schemas.microsoft.com/office/word/2010/wordprocessingShape" mc:Ignorable="w14 wp14">
   <w:body>
     <w:tbl>
       <w:tblPr>
@@ -2758,7 +2758,23 @@
         <w:tab/>
       </w:r>
       <w:r>
-        <w:t>Bump sensors were added to the robot and plugged into the serial port for digital I/O.  The program uses polling to constantly check if the bumper sensors have received any input.  If they have</w:t>
+        <w:t xml:space="preserve">Bump sensors were added to the robot and plugged into the </w:t>
+      </w:r>
+      <w:proofErr w:type="spellStart"/>
+      <w:r>
+        <w:t>VEXpro</w:t>
+      </w:r>
+      <w:proofErr w:type="spellEnd"/>
+      <w:r>
+        <w:t xml:space="preserve"> port</w:t>
+      </w:r>
+      <w:r>
+        <w:t>s</w:t>
+      </w:r>
+      <w:bookmarkStart w:id="16" w:name="_GoBack"/>
+      <w:bookmarkEnd w:id="16"/>
+      <w:r>
+        <w:t xml:space="preserve"> for digital I/O.  The program uses polling to constantly check if the bumper sensors have received any input.  If they have</w:t>
       </w:r>
       <w:r>
         <w:t>,</w:t>
@@ -2771,13 +2787,13 @@
       <w:pPr>
         <w:pStyle w:val="Heading3"/>
       </w:pPr>
-      <w:bookmarkStart w:id="16" w:name="_Toc365902516"/>
-      <w:bookmarkStart w:id="17" w:name="_Toc367917522"/>
-      <w:bookmarkEnd w:id="16"/>
+      <w:bookmarkStart w:id="17" w:name="_Toc365902516"/>
+      <w:bookmarkStart w:id="18" w:name="_Toc367917522"/>
+      <w:bookmarkEnd w:id="17"/>
       <w:r>
         <w:t>Robot Handles 10% Grade</w:t>
       </w:r>
-      <w:bookmarkEnd w:id="17"/>
+      <w:bookmarkEnd w:id="18"/>
     </w:p>
     <w:p>
       <w:pPr>
@@ -2804,11 +2820,11 @@
       <w:pPr>
         <w:pStyle w:val="Heading3"/>
       </w:pPr>
-      <w:bookmarkStart w:id="18" w:name="_Toc367917523"/>
+      <w:bookmarkStart w:id="19" w:name="_Toc367917523"/>
       <w:r>
         <w:t>Communication between Android and Android</w:t>
       </w:r>
-      <w:bookmarkEnd w:id="18"/>
+      <w:bookmarkEnd w:id="19"/>
     </w:p>
     <w:p>
       <w:r>
@@ -2844,9 +2860,9 @@
       <w:pPr>
         <w:pStyle w:val="Heading3"/>
       </w:pPr>
-      <w:bookmarkStart w:id="19" w:name="_Toc365902517"/>
-      <w:bookmarkStart w:id="20" w:name="_Toc367917524"/>
-      <w:bookmarkEnd w:id="19"/>
+      <w:bookmarkStart w:id="20" w:name="_Toc365902517"/>
+      <w:bookmarkStart w:id="21" w:name="_Toc367917524"/>
+      <w:bookmarkEnd w:id="20"/>
       <w:r>
         <w:lastRenderedPageBreak/>
         <w:t>Communication between Android and</w:t>
@@ -2857,7 +2873,7 @@
       <w:r>
         <w:t>VEX</w:t>
       </w:r>
-      <w:bookmarkEnd w:id="20"/>
+      <w:bookmarkEnd w:id="21"/>
     </w:p>
     <w:p>
       <w:pPr>
@@ -2886,20 +2902,20 @@
       <w:pPr>
         <w:pStyle w:val="DefaultStyle"/>
       </w:pPr>
-      <w:bookmarkStart w:id="21" w:name="_Toc365902518"/>
-      <w:bookmarkStart w:id="22" w:name="_Toc365902519"/>
-      <w:bookmarkStart w:id="23" w:name="_Toc365902520"/>
-      <w:bookmarkStart w:id="24" w:name="_Toc367917525"/>
-      <w:bookmarkEnd w:id="21"/>
+      <w:bookmarkStart w:id="22" w:name="_Toc365902518"/>
+      <w:bookmarkStart w:id="23" w:name="_Toc365902519"/>
+      <w:bookmarkStart w:id="24" w:name="_Toc365902520"/>
+      <w:bookmarkStart w:id="25" w:name="_Toc367917525"/>
       <w:bookmarkEnd w:id="22"/>
+      <w:bookmarkEnd w:id="23"/>
       <w:r>
         <w:rPr>
           <w:rStyle w:val="Heading3Char"/>
         </w:rPr>
         <w:t>Remote Emergency Stop Mechanism</w:t>
       </w:r>
-      <w:bookmarkEnd w:id="23"/>
       <w:bookmarkEnd w:id="24"/>
+      <w:bookmarkEnd w:id="25"/>
       <w:r>
         <w:rPr>
           <w:rStyle w:val="Heading2Char"/>
@@ -2939,31 +2955,31 @@
         <w:pStyle w:val="Heading1"/>
         <w:pageBreakBefore/>
       </w:pPr>
-      <w:bookmarkStart w:id="25" w:name="_Toc365902521"/>
-      <w:bookmarkStart w:id="26" w:name="_Toc367917526"/>
-      <w:bookmarkEnd w:id="25"/>
+      <w:bookmarkStart w:id="26" w:name="_Toc365902521"/>
+      <w:bookmarkStart w:id="27" w:name="_Toc367917526"/>
+      <w:bookmarkEnd w:id="26"/>
       <w:r>
         <w:lastRenderedPageBreak/>
         <w:t>Review</w:t>
       </w:r>
-      <w:bookmarkEnd w:id="26"/>
+      <w:bookmarkEnd w:id="27"/>
     </w:p>
     <w:p>
       <w:pPr>
         <w:pStyle w:val="Heading3"/>
       </w:pPr>
-      <w:bookmarkStart w:id="27" w:name="_Toc367917527"/>
+      <w:bookmarkStart w:id="28" w:name="_Toc367917527"/>
       <w:r>
         <w:t>Structural Design</w:t>
       </w:r>
-      <w:bookmarkEnd w:id="27"/>
+      <w:bookmarkEnd w:id="28"/>
     </w:p>
     <w:p>
       <w:pPr>
         <w:ind w:firstLine="720"/>
       </w:pPr>
-      <w:bookmarkStart w:id="28" w:name="_Toc365902522"/>
-      <w:bookmarkEnd w:id="28"/>
+      <w:bookmarkStart w:id="29" w:name="_Toc365902522"/>
+      <w:bookmarkEnd w:id="29"/>
       <w:r>
         <w:t xml:space="preserve">In the original design the robot was shaky from the nuts unscrewing all the time, which also inhibited the movement of the robot after a while.  The nuts were replaced with lock nuts to solve this issue.   </w:t>
       </w:r>
@@ -2972,11 +2988,11 @@
       <w:pPr>
         <w:pStyle w:val="Heading3"/>
       </w:pPr>
-      <w:bookmarkStart w:id="29" w:name="_Toc367917528"/>
+      <w:bookmarkStart w:id="30" w:name="_Toc367917528"/>
       <w:r>
         <w:t>Hello World Robot</w:t>
       </w:r>
-      <w:bookmarkEnd w:id="29"/>
+      <w:bookmarkEnd w:id="30"/>
     </w:p>
     <w:p>
       <w:pPr>
@@ -3006,13 +3022,13 @@
       <w:pPr>
         <w:pStyle w:val="Heading3"/>
       </w:pPr>
-      <w:bookmarkStart w:id="30" w:name="_Toc365902523"/>
-      <w:bookmarkStart w:id="31" w:name="_Toc367917529"/>
-      <w:bookmarkEnd w:id="30"/>
+      <w:bookmarkStart w:id="31" w:name="_Toc365902523"/>
+      <w:bookmarkStart w:id="32" w:name="_Toc367917529"/>
+      <w:bookmarkEnd w:id="31"/>
       <w:r>
         <w:t>Hello World Android</w:t>
       </w:r>
-      <w:bookmarkEnd w:id="31"/>
+      <w:bookmarkEnd w:id="32"/>
     </w:p>
     <w:p>
       <w:pPr>
@@ -3027,13 +3043,13 @@
       <w:pPr>
         <w:pStyle w:val="Heading3"/>
       </w:pPr>
-      <w:bookmarkStart w:id="32" w:name="_Toc365902524"/>
-      <w:bookmarkStart w:id="33" w:name="_Toc367917530"/>
-      <w:bookmarkEnd w:id="32"/>
+      <w:bookmarkStart w:id="33" w:name="_Toc365902524"/>
+      <w:bookmarkStart w:id="34" w:name="_Toc367917530"/>
+      <w:bookmarkEnd w:id="33"/>
       <w:r>
         <w:t>Robot and Android Not Damaged</w:t>
       </w:r>
-      <w:bookmarkEnd w:id="33"/>
+      <w:bookmarkEnd w:id="34"/>
     </w:p>
     <w:p>
       <w:pPr>
@@ -3050,13 +3066,13 @@
       <w:pPr>
         <w:pStyle w:val="Heading3"/>
       </w:pPr>
-      <w:bookmarkStart w:id="34" w:name="_Toc365902525"/>
-      <w:bookmarkStart w:id="35" w:name="_Toc367917531"/>
-      <w:bookmarkEnd w:id="34"/>
+      <w:bookmarkStart w:id="35" w:name="_Toc365902525"/>
+      <w:bookmarkStart w:id="36" w:name="_Toc367917531"/>
+      <w:bookmarkEnd w:id="35"/>
       <w:r>
         <w:t>Robot able to go Straight Forward and Backward and turn Left and Right</w:t>
       </w:r>
-      <w:bookmarkEnd w:id="35"/>
+      <w:bookmarkEnd w:id="36"/>
     </w:p>
     <w:p>
       <w:pPr>
@@ -3073,13 +3089,13 @@
       <w:pPr>
         <w:pStyle w:val="Heading3"/>
       </w:pPr>
-      <w:bookmarkStart w:id="36" w:name="_Toc365902526"/>
-      <w:bookmarkStart w:id="37" w:name="_Toc367917532"/>
-      <w:bookmarkEnd w:id="36"/>
+      <w:bookmarkStart w:id="37" w:name="_Toc365902526"/>
+      <w:bookmarkStart w:id="38" w:name="_Toc367917532"/>
+      <w:bookmarkEnd w:id="37"/>
       <w:r>
         <w:t>Obstacle Avoidance</w:t>
       </w:r>
-      <w:bookmarkEnd w:id="37"/>
+      <w:bookmarkEnd w:id="38"/>
     </w:p>
     <w:p>
       <w:pPr>
@@ -3099,13 +3115,13 @@
       <w:pPr>
         <w:pStyle w:val="Heading3"/>
       </w:pPr>
-      <w:bookmarkStart w:id="38" w:name="_Toc365902527"/>
-      <w:bookmarkStart w:id="39" w:name="_Toc367917533"/>
-      <w:bookmarkEnd w:id="38"/>
+      <w:bookmarkStart w:id="39" w:name="_Toc365902527"/>
+      <w:bookmarkStart w:id="40" w:name="_Toc367917533"/>
+      <w:bookmarkEnd w:id="39"/>
       <w:r>
         <w:t>Communication between Android and Android</w:t>
       </w:r>
-      <w:bookmarkEnd w:id="39"/>
+      <w:bookmarkEnd w:id="40"/>
     </w:p>
     <w:p>
       <w:pPr>
@@ -3122,16 +3138,16 @@
       <w:pPr>
         <w:pStyle w:val="Heading3"/>
       </w:pPr>
-      <w:bookmarkStart w:id="40" w:name="_Toc365902528"/>
-      <w:bookmarkStart w:id="41" w:name="_Toc367917534"/>
-      <w:bookmarkEnd w:id="40"/>
+      <w:bookmarkStart w:id="41" w:name="_Toc365902528"/>
+      <w:bookmarkStart w:id="42" w:name="_Toc367917534"/>
+      <w:bookmarkEnd w:id="41"/>
       <w:r>
         <w:t xml:space="preserve">Communication between Android and </w:t>
       </w:r>
       <w:r>
         <w:t>VEX</w:t>
       </w:r>
-      <w:bookmarkEnd w:id="41"/>
+      <w:bookmarkEnd w:id="42"/>
     </w:p>
     <w:p>
       <w:pPr>
@@ -3148,13 +3164,13 @@
       <w:pPr>
         <w:pStyle w:val="Heading3"/>
       </w:pPr>
-      <w:bookmarkStart w:id="42" w:name="_Toc365902529"/>
-      <w:bookmarkStart w:id="43" w:name="_Toc367917535"/>
-      <w:bookmarkEnd w:id="42"/>
+      <w:bookmarkStart w:id="43" w:name="_Toc365902529"/>
+      <w:bookmarkStart w:id="44" w:name="_Toc367917535"/>
+      <w:bookmarkEnd w:id="43"/>
       <w:r>
         <w:t>Robot Handles 10% Grade</w:t>
       </w:r>
-      <w:bookmarkEnd w:id="43"/>
+      <w:bookmarkEnd w:id="44"/>
     </w:p>
     <w:p>
       <w:r>
@@ -3172,18 +3188,18 @@
       <w:pPr>
         <w:pStyle w:val="DefaultStyle"/>
       </w:pPr>
-      <w:bookmarkStart w:id="44" w:name="_Toc365902530"/>
-      <w:bookmarkStart w:id="45" w:name="_Toc365902531"/>
-      <w:bookmarkStart w:id="46" w:name="_Toc367917536"/>
-      <w:bookmarkEnd w:id="44"/>
+      <w:bookmarkStart w:id="45" w:name="_Toc365902530"/>
+      <w:bookmarkStart w:id="46" w:name="_Toc365902531"/>
+      <w:bookmarkStart w:id="47" w:name="_Toc367917536"/>
+      <w:bookmarkEnd w:id="45"/>
       <w:r>
         <w:rPr>
           <w:rStyle w:val="Heading3Char"/>
         </w:rPr>
         <w:t>Remote Emergency Stop Mechanism</w:t>
       </w:r>
-      <w:bookmarkEnd w:id="45"/>
       <w:bookmarkEnd w:id="46"/>
+      <w:bookmarkEnd w:id="47"/>
       <w:r>
         <w:rPr>
           <w:rStyle w:val="Heading2Char"/>
@@ -3211,24 +3227,24 @@
         <w:pStyle w:val="Heading1"/>
         <w:pageBreakBefore/>
       </w:pPr>
-      <w:bookmarkStart w:id="47" w:name="_Toc365902532"/>
-      <w:bookmarkStart w:id="48" w:name="_Toc367917537"/>
-      <w:bookmarkEnd w:id="47"/>
+      <w:bookmarkStart w:id="48" w:name="_Toc365902532"/>
+      <w:bookmarkStart w:id="49" w:name="_Toc367917537"/>
+      <w:bookmarkEnd w:id="48"/>
       <w:r>
         <w:lastRenderedPageBreak/>
         <w:t>Test</w:t>
       </w:r>
-      <w:bookmarkEnd w:id="48"/>
+      <w:bookmarkEnd w:id="49"/>
     </w:p>
     <w:p>
       <w:pPr>
         <w:pStyle w:val="Heading3"/>
       </w:pPr>
-      <w:bookmarkStart w:id="49" w:name="_Toc367917538"/>
+      <w:bookmarkStart w:id="50" w:name="_Toc367917538"/>
       <w:r>
         <w:t>Structural Design</w:t>
       </w:r>
-      <w:bookmarkEnd w:id="49"/>
+      <w:bookmarkEnd w:id="50"/>
     </w:p>
     <w:p>
       <w:pPr>
@@ -3242,11 +3258,11 @@
       <w:pPr>
         <w:pStyle w:val="Heading3"/>
       </w:pPr>
-      <w:bookmarkStart w:id="50" w:name="_Toc367917539"/>
+      <w:bookmarkStart w:id="51" w:name="_Toc367917539"/>
       <w:r>
         <w:t>Hello World Robot</w:t>
       </w:r>
-      <w:bookmarkEnd w:id="50"/>
+      <w:bookmarkEnd w:id="51"/>
     </w:p>
     <w:p>
       <w:pPr>
@@ -3273,11 +3289,11 @@
       <w:pPr>
         <w:pStyle w:val="Heading3"/>
       </w:pPr>
-      <w:bookmarkStart w:id="51" w:name="_Toc367917540"/>
+      <w:bookmarkStart w:id="52" w:name="_Toc367917540"/>
       <w:r>
         <w:t>Hello World Android</w:t>
       </w:r>
-      <w:bookmarkEnd w:id="51"/>
+      <w:bookmarkEnd w:id="52"/>
     </w:p>
     <w:p>
       <w:pPr>
@@ -3292,11 +3308,11 @@
       <w:pPr>
         <w:pStyle w:val="Heading3"/>
       </w:pPr>
-      <w:bookmarkStart w:id="52" w:name="_Toc367917541"/>
+      <w:bookmarkStart w:id="53" w:name="_Toc367917541"/>
       <w:r>
         <w:t>Robot and Android Not Damaged</w:t>
       </w:r>
-      <w:bookmarkEnd w:id="52"/>
+      <w:bookmarkEnd w:id="53"/>
     </w:p>
     <w:p>
       <w:pPr>
@@ -3316,11 +3332,11 @@
       <w:pPr>
         <w:pStyle w:val="Heading3"/>
       </w:pPr>
-      <w:bookmarkStart w:id="53" w:name="_Toc367917542"/>
+      <w:bookmarkStart w:id="54" w:name="_Toc367917542"/>
       <w:r>
         <w:t>Robot able to go Straight Forward and Backward and turn Left and Right</w:t>
       </w:r>
-      <w:bookmarkEnd w:id="53"/>
+      <w:bookmarkEnd w:id="54"/>
     </w:p>
     <w:p>
       <w:pPr>
@@ -3346,11 +3362,11 @@
       <w:pPr>
         <w:pStyle w:val="Heading3"/>
       </w:pPr>
-      <w:bookmarkStart w:id="54" w:name="_Toc367917543"/>
+      <w:bookmarkStart w:id="55" w:name="_Toc367917543"/>
       <w:r>
         <w:t>Obstacle Avoidance</w:t>
       </w:r>
-      <w:bookmarkEnd w:id="54"/>
+      <w:bookmarkEnd w:id="55"/>
     </w:p>
     <w:p>
       <w:pPr>
@@ -3373,11 +3389,11 @@
       <w:pPr>
         <w:pStyle w:val="Heading3"/>
       </w:pPr>
-      <w:bookmarkStart w:id="55" w:name="_Toc367917544"/>
+      <w:bookmarkStart w:id="56" w:name="_Toc367917544"/>
       <w:r>
         <w:t>Communication between Android and Android</w:t>
       </w:r>
-      <w:bookmarkEnd w:id="55"/>
+      <w:bookmarkEnd w:id="56"/>
     </w:p>
     <w:p>
       <w:pPr>
@@ -3394,14 +3410,14 @@
       <w:pPr>
         <w:pStyle w:val="Heading3"/>
       </w:pPr>
-      <w:bookmarkStart w:id="56" w:name="_Toc367917545"/>
+      <w:bookmarkStart w:id="57" w:name="_Toc367917545"/>
       <w:r>
         <w:t xml:space="preserve">Communication between Android and </w:t>
       </w:r>
       <w:r>
         <w:t>VEX</w:t>
       </w:r>
-      <w:bookmarkEnd w:id="56"/>
+      <w:bookmarkEnd w:id="57"/>
     </w:p>
     <w:p>
       <w:pPr>
@@ -3439,11 +3455,11 @@
       <w:pPr>
         <w:pStyle w:val="Heading3"/>
       </w:pPr>
-      <w:bookmarkStart w:id="57" w:name="_Toc367917546"/>
+      <w:bookmarkStart w:id="58" w:name="_Toc367917546"/>
       <w:r>
         <w:t>Robot Handles 10% Grade</w:t>
       </w:r>
-      <w:bookmarkEnd w:id="57"/>
+      <w:bookmarkEnd w:id="58"/>
     </w:p>
     <w:p>
       <w:r>
@@ -3463,14 +3479,14 @@
       <w:pPr>
         <w:pStyle w:val="DefaultStyle"/>
       </w:pPr>
-      <w:bookmarkStart w:id="58" w:name="_Toc367917547"/>
+      <w:bookmarkStart w:id="59" w:name="_Toc367917547"/>
       <w:r>
         <w:rPr>
           <w:rStyle w:val="Heading3Char"/>
         </w:rPr>
         <w:t>Remote Emergency Stop Mechanism</w:t>
       </w:r>
-      <w:bookmarkEnd w:id="58"/>
+      <w:bookmarkEnd w:id="59"/>
       <w:r>
         <w:rPr>
           <w:rStyle w:val="Heading2Char"/>
@@ -3515,12 +3531,12 @@
       <w:pPr>
         <w:pStyle w:val="Heading1"/>
       </w:pPr>
-      <w:bookmarkStart w:id="59" w:name="_Toc367917548"/>
+      <w:bookmarkStart w:id="60" w:name="_Toc367917548"/>
       <w:r>
         <w:lastRenderedPageBreak/>
         <w:t>Risk Mitigation</w:t>
       </w:r>
-      <w:bookmarkEnd w:id="59"/>
+      <w:bookmarkEnd w:id="60"/>
     </w:p>
     <w:tbl>
       <w:tblPr>
@@ -5352,12 +5368,12 @@
       <w:pPr>
         <w:pStyle w:val="Heading1"/>
       </w:pPr>
-      <w:bookmarkStart w:id="60" w:name="_Toc367917549"/>
+      <w:bookmarkStart w:id="61" w:name="_Toc367917549"/>
       <w:r>
         <w:lastRenderedPageBreak/>
         <w:t>Sources</w:t>
       </w:r>
-      <w:bookmarkEnd w:id="60"/>
+      <w:bookmarkEnd w:id="61"/>
     </w:p>
     <w:p/>
     <w:p>
@@ -5433,15 +5449,33 @@
           <w:color w:val="000000"/>
         </w:rPr>
       </w:pPr>
-      <w:hyperlink r:id="rId11" w:tgtFrame="_blank" w:tooltip="http://developer.android.com/reference/android/net/wifi/p2p/package-summary.html&#10;Ctrl+Click to follow link" w:history="1">
-        <w:r>
-          <w:rPr>
-            <w:rStyle w:val="Hyperlink"/>
-            <w:rFonts w:ascii="Calibri" w:hAnsi="Calibri"/>
-          </w:rPr>
-          <w:t>http://developer.android.com/reference/android/net/wifi/p2p/package-summary.html</w:t>
-        </w:r>
-      </w:hyperlink>
+      <w:r>
+        <w:fldChar w:fldCharType="begin"/>
+      </w:r>
+      <w:r>
+        <w:instrText xml:space="preserve"> HYPERLINK "http://developer.android.com/reference/android/net/wifi/p2p/package-summary.html" \t "_blank" \o "http</w:instrText>
+      </w:r>
+      <w:r>
+        <w:instrText xml:space="preserve">://developer.android.com/reference/android/net/wifi/p2p/package-summary.html
+Ctrl+Click to follow link" </w:instrText>
+      </w:r>
+      <w:r>
+        <w:fldChar w:fldCharType="separate"/>
+      </w:r>
+      <w:r>
+        <w:rPr>
+          <w:rStyle w:val="Hyperlink"/>
+          <w:rFonts w:ascii="Calibri" w:hAnsi="Calibri"/>
+        </w:rPr>
+        <w:t>http://developer.android.com/reference/android/net/wifi/p2p/package-summary.html</w:t>
+      </w:r>
+      <w:r>
+        <w:rPr>
+          <w:rStyle w:val="Hyperlink"/>
+          <w:rFonts w:ascii="Calibri" w:hAnsi="Calibri"/>
+        </w:rPr>
+        <w:fldChar w:fldCharType="end"/>
+      </w:r>
     </w:p>
     <w:p>
       <w:pPr>
@@ -5455,7 +5489,7 @@
           <w:color w:val="000000"/>
         </w:rPr>
       </w:pPr>
-      <w:hyperlink r:id="rId12" w:tooltip="http://developer.android.com/training/connect-devices-wirelessly/wifi-direct.html&#10;Ctrl+Click to follow link" w:history="1">
+      <w:hyperlink r:id="rId11" w:tooltip="http://developer.android.com/training/connect-devices-wirelessly/wifi-direct.html&#10;Ctrl+Click to follow link" w:history="1">
         <w:r>
           <w:rPr>
             <w:rStyle w:val="Hyperlink"/>
@@ -5473,15 +5507,33 @@
           <w:numId w:val="1"/>
         </w:numPr>
       </w:pPr>
-      <w:hyperlink r:id="rId13" w:tgtFrame="_blank" w:tooltip="http://en.wikipedia.org/wiki/Wi-Fi_Direct&#10;Ctrl+Click to follow link" w:history="1">
-        <w:r>
-          <w:rPr>
-            <w:rStyle w:val="Hyperlink"/>
-            <w:rFonts w:ascii="Calibri" w:hAnsi="Calibri"/>
-          </w:rPr>
-          <w:t>http://en.wikipedia.org/wiki/Wi-Fi_Direct</w:t>
-        </w:r>
-      </w:hyperlink>
+      <w:r>
+        <w:fldChar w:fldCharType="begin"/>
+      </w:r>
+      <w:r>
+        <w:instrText xml:space="preserve"> HYPERLINK "http://en.wikipedia</w:instrText>
+      </w:r>
+      <w:r>
+        <w:instrText xml:space="preserve">.org/wiki/Wi-Fi_Direct" \t "_blank" \o "http://en.wikipedia.org/wiki/Wi-Fi_Direct
+Ctrl+Click to follow link" </w:instrText>
+      </w:r>
+      <w:r>
+        <w:fldChar w:fldCharType="separate"/>
+      </w:r>
+      <w:r>
+        <w:rPr>
+          <w:rStyle w:val="Hyperlink"/>
+          <w:rFonts w:ascii="Calibri" w:hAnsi="Calibri"/>
+        </w:rPr>
+        <w:t>http://en.wikipedia.org/wiki/Wi-Fi_Direct</w:t>
+      </w:r>
+      <w:r>
+        <w:rPr>
+          <w:rStyle w:val="Hyperlink"/>
+          <w:rFonts w:ascii="Calibri" w:hAnsi="Calibri"/>
+        </w:rPr>
+        <w:fldChar w:fldCharType="end"/>
+      </w:r>
     </w:p>
     <w:p>
       <w:pPr>
@@ -5499,7 +5551,7 @@
           <w:u w:val="none"/>
         </w:rPr>
       </w:pPr>
-      <w:hyperlink r:id="rId14" w:history="1">
+      <w:hyperlink r:id="rId12" w:history="1">
         <w:r>
           <w:rPr>
             <w:rStyle w:val="Hyperlink"/>
@@ -5525,7 +5577,7 @@
           <w:szCs w:val="21"/>
         </w:rPr>
       </w:pPr>
-      <w:hyperlink r:id="rId15" w:history="1">
+      <w:hyperlink r:id="rId13" w:history="1">
         <w:r>
           <w:rPr>
             <w:rStyle w:val="Hyperlink"/>
@@ -5545,8 +5597,6 @@
         </w:rPr>
         <w:t xml:space="preserve"> </w:t>
       </w:r>
-      <w:bookmarkStart w:id="61" w:name="_GoBack"/>
-      <w:bookmarkEnd w:id="61"/>
     </w:p>
     <w:p>
       <w:pPr>
@@ -5562,7 +5612,7 @@
           <w:szCs w:val="21"/>
         </w:rPr>
       </w:pPr>
-      <w:hyperlink r:id="rId16" w:history="1">
+      <w:hyperlink r:id="rId14" w:history="1">
         <w:r>
           <w:rPr>
             <w:rStyle w:val="Hyperlink"/>
@@ -5603,7 +5653,7 @@
 </file>
 
 <file path=word/endnotes.xml><?xml version="1.0" encoding="utf-8"?>
-<w:endnotes xmlns:wpc="http://schemas.microsoft.com/office/word/2010/wordprocessingCanvas" xmlns:mc="http://schemas.openxmlformats.org/markup-compatibility/2006" xmlns:o="urn:schemas-microsoft-com:office:office" xmlns:r="http://schemas.openxmlformats.org/officeDocument/2006/relationships" xmlns:m="http://schemas.openxmlformats.org/officeDocument/2006/math" xmlns:v="urn:schemas-microsoft-com:vml" xmlns:wp14="http://schemas.microsoft.com/office/word/2010/wordprocessingDrawing" xmlns:wp="http://schemas.openxmlformats.org/drawingml/2006/wordprocessingDrawing" xmlns:w10="urn:schemas-microsoft-com:office:word" xmlns:w="http://schemas.openxmlformats.org/wordprocessingml/2006/main" xmlns:w14="http://schemas.microsoft.com/office/word/2010/wordml" xmlns:wpg="http://schemas.microsoft.com/office/word/2010/wordprocessingGroup" xmlns:wpi="http://schemas.microsoft.com/office/word/2010/wordprocessingInk" xmlns:wne="http://schemas.microsoft.com/office/word/2006/wordml" xmlns:wps="http://schemas.microsoft.com/office/word/2010/wordprocessingShape" mc:Ignorable="w14 wp14">
+<w:endnotes xmlns:wpc="http://schemas.microsoft.com/office/word/2010/wordprocessingCanvas" xmlns:mo="http://schemas.microsoft.com/office/mac/office/2008/main" xmlns:mc="http://schemas.openxmlformats.org/markup-compatibility/2006" xmlns:mv="urn:schemas-microsoft-com:mac:vml" xmlns:o="urn:schemas-microsoft-com:office:office" xmlns:r="http://schemas.openxmlformats.org/officeDocument/2006/relationships" xmlns:m="http://schemas.openxmlformats.org/officeDocument/2006/math" xmlns:v="urn:schemas-microsoft-com:vml" xmlns:wp14="http://schemas.microsoft.com/office/word/2010/wordprocessingDrawing" xmlns:wp="http://schemas.openxmlformats.org/drawingml/2006/wordprocessingDrawing" xmlns:w10="urn:schemas-microsoft-com:office:word" xmlns:w="http://schemas.openxmlformats.org/wordprocessingml/2006/main" xmlns:w14="http://schemas.microsoft.com/office/word/2010/wordml" xmlns:wpg="http://schemas.microsoft.com/office/word/2010/wordprocessingGroup" xmlns:wpi="http://schemas.microsoft.com/office/word/2010/wordprocessingInk" xmlns:wne="http://schemas.microsoft.com/office/word/2006/wordml" xmlns:wps="http://schemas.microsoft.com/office/word/2010/wordprocessingShape" mc:Ignorable="w14 wp14">
   <w:endnote w:type="separator" w:id="-1">
     <w:p>
       <w:pPr>
@@ -5628,7 +5678,7 @@
 </file>
 
 <file path=word/footnotes.xml><?xml version="1.0" encoding="utf-8"?>
-<w:footnotes xmlns:wpc="http://schemas.microsoft.com/office/word/2010/wordprocessingCanvas" xmlns:mc="http://schemas.openxmlformats.org/markup-compatibility/2006" xmlns:o="urn:schemas-microsoft-com:office:office" xmlns:r="http://schemas.openxmlformats.org/officeDocument/2006/relationships" xmlns:m="http://schemas.openxmlformats.org/officeDocument/2006/math" xmlns:v="urn:schemas-microsoft-com:vml" xmlns:wp14="http://schemas.microsoft.com/office/word/2010/wordprocessingDrawing" xmlns:wp="http://schemas.openxmlformats.org/drawingml/2006/wordprocessingDrawing" xmlns:w10="urn:schemas-microsoft-com:office:word" xmlns:w="http://schemas.openxmlformats.org/wordprocessingml/2006/main" xmlns:w14="http://schemas.microsoft.com/office/word/2010/wordml" xmlns:wpg="http://schemas.microsoft.com/office/word/2010/wordprocessingGroup" xmlns:wpi="http://schemas.microsoft.com/office/word/2010/wordprocessingInk" xmlns:wne="http://schemas.microsoft.com/office/word/2006/wordml" xmlns:wps="http://schemas.microsoft.com/office/word/2010/wordprocessingShape" mc:Ignorable="w14 wp14">
+<w:footnotes xmlns:wpc="http://schemas.microsoft.com/office/word/2010/wordprocessingCanvas" xmlns:mo="http://schemas.microsoft.com/office/mac/office/2008/main" xmlns:mc="http://schemas.openxmlformats.org/markup-compatibility/2006" xmlns:mv="urn:schemas-microsoft-com:mac:vml" xmlns:o="urn:schemas-microsoft-com:office:office" xmlns:r="http://schemas.openxmlformats.org/officeDocument/2006/relationships" xmlns:m="http://schemas.openxmlformats.org/officeDocument/2006/math" xmlns:v="urn:schemas-microsoft-com:vml" xmlns:wp14="http://schemas.microsoft.com/office/word/2010/wordprocessingDrawing" xmlns:wp="http://schemas.openxmlformats.org/drawingml/2006/wordprocessingDrawing" xmlns:w10="urn:schemas-microsoft-com:office:word" xmlns:w="http://schemas.openxmlformats.org/wordprocessingml/2006/main" xmlns:w14="http://schemas.microsoft.com/office/word/2010/wordml" xmlns:wpg="http://schemas.microsoft.com/office/word/2010/wordprocessingGroup" xmlns:wpi="http://schemas.microsoft.com/office/word/2010/wordprocessingInk" xmlns:wne="http://schemas.microsoft.com/office/word/2006/wordml" xmlns:wps="http://schemas.microsoft.com/office/word/2010/wordprocessingShape" mc:Ignorable="w14 wp14">
   <w:footnote w:type="separator" w:id="-1">
     <w:p>
       <w:pPr>
@@ -5653,7 +5703,7 @@
 </file>
 
 <file path=word/header1.xml><?xml version="1.0" encoding="utf-8"?>
-<w:hdr xmlns:wpc="http://schemas.microsoft.com/office/word/2010/wordprocessingCanvas" xmlns:mc="http://schemas.openxmlformats.org/markup-compatibility/2006" xmlns:o="urn:schemas-microsoft-com:office:office" xmlns:r="http://schemas.openxmlformats.org/officeDocument/2006/relationships" xmlns:m="http://schemas.openxmlformats.org/officeDocument/2006/math" xmlns:v="urn:schemas-microsoft-com:vml" xmlns:wp14="http://schemas.microsoft.com/office/word/2010/wordprocessingDrawing" xmlns:wp="http://schemas.openxmlformats.org/drawingml/2006/wordprocessingDrawing" xmlns:w10="urn:schemas-microsoft-com:office:word" xmlns:w="http://schemas.openxmlformats.org/wordprocessingml/2006/main" xmlns:w14="http://schemas.microsoft.com/office/word/2010/wordml" xmlns:wpg="http://schemas.microsoft.com/office/word/2010/wordprocessingGroup" xmlns:wpi="http://schemas.microsoft.com/office/word/2010/wordprocessingInk" xmlns:wne="http://schemas.microsoft.com/office/word/2006/wordml" xmlns:wps="http://schemas.microsoft.com/office/word/2010/wordprocessingShape" mc:Ignorable="w14 wp14">
+<w:hdr xmlns:wpc="http://schemas.microsoft.com/office/word/2010/wordprocessingCanvas" xmlns:mo="http://schemas.microsoft.com/office/mac/office/2008/main" xmlns:mc="http://schemas.openxmlformats.org/markup-compatibility/2006" xmlns:mv="urn:schemas-microsoft-com:mac:vml" xmlns:o="urn:schemas-microsoft-com:office:office" xmlns:r="http://schemas.openxmlformats.org/officeDocument/2006/relationships" xmlns:m="http://schemas.openxmlformats.org/officeDocument/2006/math" xmlns:v="urn:schemas-microsoft-com:vml" xmlns:wp14="http://schemas.microsoft.com/office/word/2010/wordprocessingDrawing" xmlns:wp="http://schemas.openxmlformats.org/drawingml/2006/wordprocessingDrawing" xmlns:w10="urn:schemas-microsoft-com:office:word" xmlns:w="http://schemas.openxmlformats.org/wordprocessingml/2006/main" xmlns:w14="http://schemas.microsoft.com/office/word/2010/wordml" xmlns:wpg="http://schemas.microsoft.com/office/word/2010/wordprocessingGroup" xmlns:wpi="http://schemas.microsoft.com/office/word/2010/wordprocessingInk" xmlns:wne="http://schemas.microsoft.com/office/word/2006/wordml" xmlns:wps="http://schemas.microsoft.com/office/word/2010/wordprocessingShape" mc:Ignorable="w14 wp14">
   <w:p>
     <w:pPr>
       <w:pStyle w:val="Header"/>
@@ -5672,7 +5722,7 @@
       <w:rPr>
         <w:noProof/>
       </w:rPr>
-      <w:t>10</w:t>
+      <w:t>4</w:t>
     </w:r>
     <w:r>
       <w:fldChar w:fldCharType="end"/>
@@ -5687,7 +5737,7 @@
 </file>
 
 <file path=word/numbering.xml><?xml version="1.0" encoding="utf-8"?>
-<w:numbering xmlns:wpc="http://schemas.microsoft.com/office/word/2010/wordprocessingCanvas" xmlns:mc="http://schemas.openxmlformats.org/markup-compatibility/2006" xmlns:o="urn:schemas-microsoft-com:office:office" xmlns:r="http://schemas.openxmlformats.org/officeDocument/2006/relationships" xmlns:m="http://schemas.openxmlformats.org/officeDocument/2006/math" xmlns:v="urn:schemas-microsoft-com:vml" xmlns:wp14="http://schemas.microsoft.com/office/word/2010/wordprocessingDrawing" xmlns:wp="http://schemas.openxmlformats.org/drawingml/2006/wordprocessingDrawing" xmlns:w10="urn:schemas-microsoft-com:office:word" xmlns:w="http://schemas.openxmlformats.org/wordprocessingml/2006/main" xmlns:w14="http://schemas.microsoft.com/office/word/2010/wordml" xmlns:wpg="http://schemas.microsoft.com/office/word/2010/wordprocessingGroup" xmlns:wpi="http://schemas.microsoft.com/office/word/2010/wordprocessingInk" xmlns:wne="http://schemas.microsoft.com/office/word/2006/wordml" xmlns:wps="http://schemas.microsoft.com/office/word/2010/wordprocessingShape" mc:Ignorable="w14 wp14">
+<w:numbering xmlns:wpc="http://schemas.microsoft.com/office/word/2010/wordprocessingCanvas" xmlns:mo="http://schemas.microsoft.com/office/mac/office/2008/main" xmlns:mc="http://schemas.openxmlformats.org/markup-compatibility/2006" xmlns:mv="urn:schemas-microsoft-com:mac:vml" xmlns:o="urn:schemas-microsoft-com:office:office" xmlns:r="http://schemas.openxmlformats.org/officeDocument/2006/relationships" xmlns:m="http://schemas.openxmlformats.org/officeDocument/2006/math" xmlns:v="urn:schemas-microsoft-com:vml" xmlns:wp14="http://schemas.microsoft.com/office/word/2010/wordprocessingDrawing" xmlns:wp="http://schemas.openxmlformats.org/drawingml/2006/wordprocessingDrawing" xmlns:w10="urn:schemas-microsoft-com:office:word" xmlns:w="http://schemas.openxmlformats.org/wordprocessingml/2006/main" xmlns:w14="http://schemas.microsoft.com/office/word/2010/wordml" xmlns:wpg="http://schemas.microsoft.com/office/word/2010/wordprocessingGroup" xmlns:wpi="http://schemas.microsoft.com/office/word/2010/wordprocessingInk" xmlns:wne="http://schemas.microsoft.com/office/word/2006/wordml" xmlns:wps="http://schemas.microsoft.com/office/word/2010/wordprocessingShape" mc:Ignorable="w14 wp14">
   <w:abstractNum w:abstractNumId="0">
     <w:nsid w:val="38E14633"/>
     <w:multiLevelType w:val="hybridMultilevel"/>
@@ -6029,7 +6079,7 @@
       </w:pPr>
     </w:pPrDefault>
   </w:docDefaults>
-  <w:latentStyles w:defLockedState="0" w:defUIPriority="99" w:defSemiHidden="1" w:defUnhideWhenUsed="1" w:defQFormat="0" w:count="267">
+  <w:latentStyles w:defLockedState="0" w:defUIPriority="99" w:defSemiHidden="1" w:defUnhideWhenUsed="1" w:defQFormat="0" w:count="276">
     <w:lsdException w:name="Normal" w:semiHidden="0" w:uiPriority="0" w:unhideWhenUsed="0" w:qFormat="1"/>
     <w:lsdException w:name="heading 1" w:semiHidden="0" w:uiPriority="9" w:unhideWhenUsed="0" w:qFormat="1"/>
     <w:lsdException w:name="heading 2" w:uiPriority="9" w:qFormat="1"/>
@@ -7006,7 +7056,7 @@
 </file>
 
 <file path=word/stylesWithEffects.xml><?xml version="1.0" encoding="utf-8"?>
-<w:styles xmlns:wpc="http://schemas.microsoft.com/office/word/2010/wordprocessingCanvas" xmlns:mc="http://schemas.openxmlformats.org/markup-compatibility/2006" xmlns:o="urn:schemas-microsoft-com:office:office" xmlns:r="http://schemas.openxmlformats.org/officeDocument/2006/relationships" xmlns:m="http://schemas.openxmlformats.org/officeDocument/2006/math" xmlns:v="urn:schemas-microsoft-com:vml" xmlns:wp14="http://schemas.microsoft.com/office/word/2010/wordprocessingDrawing" xmlns:wp="http://schemas.openxmlformats.org/drawingml/2006/wordprocessingDrawing" xmlns:w10="urn:schemas-microsoft-com:office:word" xmlns:w="http://schemas.openxmlformats.org/wordprocessingml/2006/main" xmlns:w14="http://schemas.microsoft.com/office/word/2010/wordml" xmlns:wpg="http://schemas.microsoft.com/office/word/2010/wordprocessingGroup" xmlns:wpi="http://schemas.microsoft.com/office/word/2010/wordprocessingInk" xmlns:wne="http://schemas.microsoft.com/office/word/2006/wordml" xmlns:wps="http://schemas.microsoft.com/office/word/2010/wordprocessingShape" mc:Ignorable="w14 wp14">
+<w:styles xmlns:wpc="http://schemas.microsoft.com/office/word/2010/wordprocessingCanvas" xmlns:mo="http://schemas.microsoft.com/office/mac/office/2008/main" xmlns:mc="http://schemas.openxmlformats.org/markup-compatibility/2006" xmlns:mv="urn:schemas-microsoft-com:mac:vml" xmlns:o="urn:schemas-microsoft-com:office:office" xmlns:r="http://schemas.openxmlformats.org/officeDocument/2006/relationships" xmlns:m="http://schemas.openxmlformats.org/officeDocument/2006/math" xmlns:v="urn:schemas-microsoft-com:vml" xmlns:wp14="http://schemas.microsoft.com/office/word/2010/wordprocessingDrawing" xmlns:wp="http://schemas.openxmlformats.org/drawingml/2006/wordprocessingDrawing" xmlns:w10="urn:schemas-microsoft-com:office:word" xmlns:w="http://schemas.openxmlformats.org/wordprocessingml/2006/main" xmlns:w14="http://schemas.microsoft.com/office/word/2010/wordml" xmlns:wpg="http://schemas.microsoft.com/office/word/2010/wordprocessingGroup" xmlns:wpi="http://schemas.microsoft.com/office/word/2010/wordprocessingInk" xmlns:wne="http://schemas.microsoft.com/office/word/2006/wordml" xmlns:wps="http://schemas.microsoft.com/office/word/2010/wordprocessingShape" mc:Ignorable="w14 wp14">
   <w:docDefaults>
     <w:rPrDefault>
       <w:rPr>
@@ -7022,7 +7072,7 @@
       </w:pPr>
     </w:pPrDefault>
   </w:docDefaults>
-  <w:latentStyles w:defLockedState="0" w:defUIPriority="99" w:defSemiHidden="1" w:defUnhideWhenUsed="1" w:defQFormat="0" w:count="267">
+  <w:latentStyles w:defLockedState="0" w:defUIPriority="99" w:defSemiHidden="1" w:defUnhideWhenUsed="1" w:defQFormat="0" w:count="276">
     <w:lsdException w:name="Normal" w:semiHidden="0" w:uiPriority="0" w:unhideWhenUsed="0" w:qFormat="1"/>
     <w:lsdException w:name="heading 1" w:semiHidden="0" w:uiPriority="9" w:unhideWhenUsed="0" w:qFormat="1"/>
     <w:lsdException w:name="heading 2" w:uiPriority="9" w:qFormat="1"/>

</xml_diff>